<commit_message>
Basic forum functionality finished.
</commit_message>
<xml_diff>
--- a/Todo.docx
+++ b/Todo.docx
@@ -5,15 +5,39 @@
     <w:p>
       <w:pPr>
         <w:pStyle w:val="Title"/>
-        <w:rPr>
-          <w:lang w:val="en-US"/>
-        </w:rPr>
       </w:pPr>
       <w:r>
-        <w:rPr>
-          <w:lang w:val="en-US"/>
-        </w:rPr>
         <w:t>To do</w:t>
+      </w:r>
+    </w:p>
+    <w:p>
+      <w:pPr>
+        <w:pStyle w:val="Heading1"/>
+      </w:pPr>
+      <w:r>
+        <w:t>Tim:</w:t>
+      </w:r>
+    </w:p>
+    <w:p>
+      <w:r>
+        <w:t xml:space="preserve">Allt ska komma in </w:t>
+      </w:r>
+      <w:r>
+        <w:t>i</w:t>
+      </w:r>
+      <w:r>
+        <w:t xml:space="preserve"> database</w:t>
+      </w:r>
+      <w:r>
+        <w:t>n</w:t>
+      </w:r>
+      <w:r>
+        <w:t xml:space="preserve"> som små bokstäver.</w:t>
+      </w:r>
+    </w:p>
+    <w:p>
+      <w:r>
+        <w:t>Fixa värden i radio buttons.</w:t>
       </w:r>
     </w:p>
     <w:p>
@@ -27,42 +51,6 @@
         <w:rPr>
           <w:lang w:val="en-US"/>
         </w:rPr>
-        <w:t>Tim:</w:t>
-      </w:r>
-    </w:p>
-    <w:p>
-      <w:r>
-        <w:t xml:space="preserve">Allt ska komma in </w:t>
-      </w:r>
-      <w:r>
-        <w:t>i</w:t>
-      </w:r>
-      <w:r>
-        <w:t xml:space="preserve"> database</w:t>
-      </w:r>
-      <w:r>
-        <w:t>n</w:t>
-      </w:r>
-      <w:r>
-        <w:t xml:space="preserve"> som små bokstäver.</w:t>
-      </w:r>
-    </w:p>
-    <w:p>
-      <w:r>
-        <w:t>Fixa värden i radio buttons.</w:t>
-      </w:r>
-    </w:p>
-    <w:p>
-      <w:pPr>
-        <w:pStyle w:val="Heading1"/>
-        <w:rPr>
-          <w:lang w:val="en-US"/>
-        </w:rPr>
-      </w:pPr>
-      <w:r>
-        <w:rPr>
-          <w:lang w:val="en-US"/>
-        </w:rPr>
         <w:t>Fabian:</w:t>
       </w:r>
     </w:p>
@@ -76,20 +64,16 @@
         <w:rPr>
           <w:lang w:val="en-US"/>
         </w:rPr>
-        <w:t>Bajsa inte på dig.</w:t>
-      </w:r>
+        <w:t>Lägg in användar-id och andra uppgifter I sessions-arrayet så att vi kan ta det värdet för att kolla vem som skrivit en post.</w:t>
+      </w:r>
+      <w:bookmarkStart w:id="0" w:name="_GoBack"/>
+      <w:bookmarkEnd w:id="0"/>
     </w:p>
     <w:p>
       <w:pPr>
         <w:pStyle w:val="Heading1"/>
-        <w:rPr>
-          <w:lang w:val="en-US"/>
-        </w:rPr>
       </w:pPr>
       <w:r>
-        <w:rPr>
-          <w:lang w:val="en-US"/>
-        </w:rPr>
         <w:t>Alexandra:</w:t>
       </w:r>
     </w:p>
@@ -106,27 +90,13 @@
     <w:p>
       <w:pPr>
         <w:pStyle w:val="Heading1"/>
-        <w:rPr>
-          <w:lang w:val="en-US"/>
-        </w:rPr>
       </w:pPr>
       <w:r>
-        <w:rPr>
-          <w:lang w:val="en-US"/>
-        </w:rPr>
         <w:t>Alla:</w:t>
       </w:r>
     </w:p>
     <w:p>
-      <w:pPr>
-        <w:rPr>
-          <w:lang w:val="en-US"/>
-        </w:rPr>
-      </w:pPr>
-      <w:r>
-        <w:rPr>
-          <w:lang w:val="en-US"/>
-        </w:rPr>
+      <w:r>
         <w:t>Header för forumet.</w:t>
       </w:r>
     </w:p>
@@ -134,8 +104,6 @@
       <w:r>
         <w:t>Strukturera upp filerna.</w:t>
       </w:r>
-      <w:bookmarkStart w:id="0" w:name="_GoBack"/>
-      <w:bookmarkEnd w:id="0"/>
     </w:p>
     <w:p/>
     <w:sectPr>

</xml_diff>

<commit_message>
Fixed pw hashing and updated Todo
</commit_message>
<xml_diff>
--- a/Todo.docx
+++ b/Todo.docx
@@ -65,39 +65,25 @@
       <w:r>
         <w:t>Script injections ( Kolla hemsidan )</w:t>
       </w:r>
-      <w:bookmarkStart w:id="0" w:name="_GoBack"/>
-      <w:bookmarkEnd w:id="0"/>
     </w:p>
     <w:p>
       <w:pPr>
         <w:pStyle w:val="Heading1"/>
       </w:pPr>
       <w:r>
-        <w:t>Login:</w:t>
-      </w:r>
-    </w:p>
-    <w:p>
-      <w:r>
-        <w:t>Kryptering</w:t>
-      </w:r>
+        <w:t>Loggning:</w:t>
+      </w:r>
+    </w:p>
+    <w:p>
+      <w:r>
+        <w:t>Forum</w:t>
+      </w:r>
+      <w:bookmarkStart w:id="0" w:name="_GoBack"/>
+      <w:bookmarkEnd w:id="0"/>
     </w:p>
     <w:p>
       <w:pPr>
         <w:pStyle w:val="Heading1"/>
-      </w:pPr>
-      <w:r>
-        <w:t>Loggning:</w:t>
-      </w:r>
-    </w:p>
-    <w:p>
-      <w:r>
-        <w:t>Forum</w:t>
-      </w:r>
-    </w:p>
-    <w:p/>
-    <w:p>
-      <w:pPr>
-        <w:pStyle w:val="Heading2"/>
       </w:pPr>
       <w:r>
         <w:t>Admin:</w:t>

</xml_diff>

<commit_message>
Checked files and stuff
</commit_message>
<xml_diff>
--- a/Todo.docx
+++ b/Todo.docx
@@ -40,58 +40,7 @@
         <w:rPr>
           <w:lang w:val="en-US"/>
         </w:rPr>
-        <w:t>Update / Delete</w:t>
-      </w:r>
-    </w:p>
-    <w:p>
-      <w:pPr>
-        <w:rPr>
-          <w:lang w:val="en-US"/>
-        </w:rPr>
-      </w:pPr>
-      <w:r>
-        <w:rPr>
-          <w:lang w:val="en-US"/>
-        </w:rPr>
         <w:t>Design</w:t>
-      </w:r>
-    </w:p>
-    <w:p>
-      <w:r>
-        <w:t>Testa valideringen</w:t>
-      </w:r>
-    </w:p>
-    <w:p>
-      <w:r>
-        <w:t xml:space="preserve">Script </w:t>
-      </w:r>
-      <w:proofErr w:type="spellStart"/>
-      <w:proofErr w:type="gramStart"/>
-      <w:r>
-        <w:t>injections</w:t>
-      </w:r>
-      <w:proofErr w:type="spellEnd"/>
-      <w:r>
-        <w:t xml:space="preserve"> ( Kolla</w:t>
-      </w:r>
-      <w:proofErr w:type="gramEnd"/>
-      <w:r>
-        <w:t xml:space="preserve"> hemsidan )</w:t>
-      </w:r>
-      <w:bookmarkStart w:id="0" w:name="_GoBack"/>
-      <w:bookmarkEnd w:id="0"/>
-    </w:p>
-    <w:p>
-      <w:pPr>
-        <w:pStyle w:val="Heading1"/>
-      </w:pPr>
-      <w:r>
-        <w:t>Loggning:</w:t>
-      </w:r>
-    </w:p>
-    <w:p>
-      <w:r>
-        <w:t>Forum</w:t>
       </w:r>
     </w:p>
     <w:p>
@@ -99,7 +48,10 @@
         <w:pStyle w:val="Heading1"/>
       </w:pPr>
       <w:r>
-        <w:t>Alla:</w:t>
+        <w:t>Allmänt</w:t>
+      </w:r>
+      <w:r>
+        <w:t>:</w:t>
       </w:r>
     </w:p>
     <w:p>
@@ -107,8 +59,28 @@
         <w:t>Strukturera upp filerna.</w:t>
       </w:r>
     </w:p>
-    <w:p/>
-    <w:p/>
+    <w:p>
+      <w:r>
+        <w:t>Massa try-catches.</w:t>
+      </w:r>
+    </w:p>
+    <w:p>
+      <w:r>
+        <w:t>Testa allt!</w:t>
+      </w:r>
+    </w:p>
+    <w:p>
+      <w:r>
+        <w:t>Kodgranskning.</w:t>
+      </w:r>
+    </w:p>
+    <w:p>
+      <w:r>
+        <w:t>Se till så icke-medlemmar inte kan posta i forumet.</w:t>
+      </w:r>
+      <w:bookmarkStart w:id="0" w:name="_GoBack"/>
+      <w:bookmarkEnd w:id="0"/>
+    </w:p>
     <w:sectPr>
       <w:pgSz w:w="11906" w:h="16838"/>
       <w:pgMar w:top="1417" w:right="1417" w:bottom="1417" w:left="1417" w:header="708" w:footer="708" w:gutter="0"/>

</xml_diff>